<commit_message>
fixed a few things
</commit_message>
<xml_diff>
--- a/Nye_MP05_writeup.docx
+++ b/Nye_MP05_writeup.docx
@@ -150,16 +150,6 @@
         <w:jc w:val="both"/>
         <w:rPr>
           <w:rFonts w:eastAsia="Times New Roman" w:cs="Times New Roman"/>
-          <w:color w:val="000000"/>
-          <w:kern w:val="0"/>
-          <w:sz w:val="22"/>
-          <w:szCs w:val="22"/>
-          <w14:ligatures w14:val="none"/>
-        </w:rPr>
-      </w:pPr>
-      <w:r>
-        <w:rPr>
-          <w:rFonts w:eastAsia="Times New Roman" w:cs="Times New Roman"/>
           <w:b/>
           <w:bCs/>
           <w:color w:val="000000"/>
@@ -168,16 +158,45 @@
           <w:szCs w:val="22"/>
           <w14:ligatures w14:val="none"/>
         </w:rPr>
+      </w:pPr>
+      <w:r>
+        <w:rPr>
+          <w:rFonts w:eastAsia="Times New Roman" w:cs="Times New Roman"/>
+          <w:b/>
+          <w:bCs/>
+          <w:color w:val="000000"/>
+          <w:kern w:val="0"/>
+          <w:sz w:val="22"/>
+          <w:szCs w:val="22"/>
+          <w14:ligatures w14:val="none"/>
+        </w:rPr>
         <w:t>Current Model Performance (with 95% Confidence Intervals):</w:t>
       </w:r>
     </w:p>
     <w:p>
       <w:pPr>
-        <w:shd w:val="clear" w:color="auto" w:fill="F5F5F5"/>
-        <w:spacing w:line="240" w:lineRule="auto"/>
-        <w:rPr>
-          <w:rFonts w:ascii="Courier New" w:eastAsia="Times New Roman" w:hAnsi="Courier New" w:cs="Courier New"/>
-          <w:color w:val="000000"/>
+        <w:tabs>
+          <w:tab w:val="left" w:pos="916"/>
+          <w:tab w:val="left" w:pos="1832"/>
+          <w:tab w:val="left" w:pos="2748"/>
+          <w:tab w:val="left" w:pos="3664"/>
+          <w:tab w:val="left" w:pos="4580"/>
+          <w:tab w:val="left" w:pos="5496"/>
+          <w:tab w:val="left" w:pos="6412"/>
+          <w:tab w:val="left" w:pos="7328"/>
+          <w:tab w:val="left" w:pos="8244"/>
+          <w:tab w:val="left" w:pos="9160"/>
+          <w:tab w:val="left" w:pos="10076"/>
+          <w:tab w:val="left" w:pos="10992"/>
+          <w:tab w:val="left" w:pos="11908"/>
+          <w:tab w:val="left" w:pos="12824"/>
+          <w:tab w:val="left" w:pos="13740"/>
+          <w:tab w:val="left" w:pos="14656"/>
+        </w:tabs>
+        <w:spacing w:after="0" w:line="240" w:lineRule="auto"/>
+        <w:rPr>
+          <w:rFonts w:eastAsia="Times New Roman" w:cs="Courier New"/>
+          <w:color w:val="000000" w:themeColor="text1"/>
           <w:kern w:val="0"/>
           <w:sz w:val="20"/>
           <w:szCs w:val="20"/>
@@ -186,8 +205,8 @@
       </w:pPr>
       <w:r>
         <w:rPr>
-          <w:rFonts w:ascii="Courier New" w:eastAsia="Times New Roman" w:hAnsi="Courier New" w:cs="Courier New"/>
-          <w:color w:val="000000"/>
+          <w:rFonts w:eastAsia="Times New Roman" w:cs="Courier New"/>
+          <w:color w:val="000000" w:themeColor="text1"/>
           <w:kern w:val="0"/>
           <w:sz w:val="20"/>
           <w:szCs w:val="20"/>
@@ -198,11 +217,28 @@
     </w:p>
     <w:p>
       <w:pPr>
-        <w:shd w:val="clear" w:color="auto" w:fill="F5F5F5"/>
-        <w:spacing w:line="240" w:lineRule="auto"/>
-        <w:rPr>
-          <w:rFonts w:ascii="Courier New" w:eastAsia="Times New Roman" w:hAnsi="Courier New" w:cs="Courier New"/>
-          <w:color w:val="000000"/>
+        <w:tabs>
+          <w:tab w:val="left" w:pos="916"/>
+          <w:tab w:val="left" w:pos="1832"/>
+          <w:tab w:val="left" w:pos="2748"/>
+          <w:tab w:val="left" w:pos="3664"/>
+          <w:tab w:val="left" w:pos="4580"/>
+          <w:tab w:val="left" w:pos="5496"/>
+          <w:tab w:val="left" w:pos="6412"/>
+          <w:tab w:val="left" w:pos="7328"/>
+          <w:tab w:val="left" w:pos="8244"/>
+          <w:tab w:val="left" w:pos="9160"/>
+          <w:tab w:val="left" w:pos="10076"/>
+          <w:tab w:val="left" w:pos="10992"/>
+          <w:tab w:val="left" w:pos="11908"/>
+          <w:tab w:val="left" w:pos="12824"/>
+          <w:tab w:val="left" w:pos="13740"/>
+          <w:tab w:val="left" w:pos="14656"/>
+        </w:tabs>
+        <w:spacing w:after="0" w:line="240" w:lineRule="auto"/>
+        <w:rPr>
+          <w:rFonts w:eastAsia="Times New Roman" w:cs="Courier New"/>
+          <w:color w:val="000000" w:themeColor="text1"/>
           <w:kern w:val="0"/>
           <w:sz w:val="20"/>
           <w:szCs w:val="20"/>
@@ -211,23 +247,41 @@
       </w:pPr>
       <w:r>
         <w:rPr>
-          <w:rFonts w:ascii="Courier New" w:eastAsia="Times New Roman" w:hAnsi="Courier New" w:cs="Courier New"/>
-          <w:color w:val="000000"/>
+          <w:rFonts w:eastAsia="Times New Roman" w:cs="Courier New"/>
+          <w:color w:val="000000" w:themeColor="text1"/>
           <w:kern w:val="0"/>
           <w:sz w:val="20"/>
           <w:szCs w:val="20"/>
           <w14:ligatures w14:val="none"/>
         </w:rPr>
+        <w:br/>
         <w:t xml:space="preserve">- Training Accuracy: 90.00% </w:t>
       </w:r>
     </w:p>
     <w:p>
       <w:pPr>
-        <w:shd w:val="clear" w:color="auto" w:fill="F5F5F5"/>
-        <w:spacing w:line="240" w:lineRule="auto"/>
-        <w:rPr>
-          <w:rFonts w:ascii="Courier New" w:eastAsia="Times New Roman" w:hAnsi="Courier New" w:cs="Courier New"/>
-          <w:color w:val="000000"/>
+        <w:tabs>
+          <w:tab w:val="left" w:pos="916"/>
+          <w:tab w:val="left" w:pos="1832"/>
+          <w:tab w:val="left" w:pos="2748"/>
+          <w:tab w:val="left" w:pos="3664"/>
+          <w:tab w:val="left" w:pos="4580"/>
+          <w:tab w:val="left" w:pos="5496"/>
+          <w:tab w:val="left" w:pos="6412"/>
+          <w:tab w:val="left" w:pos="7328"/>
+          <w:tab w:val="left" w:pos="8244"/>
+          <w:tab w:val="left" w:pos="9160"/>
+          <w:tab w:val="left" w:pos="10076"/>
+          <w:tab w:val="left" w:pos="10992"/>
+          <w:tab w:val="left" w:pos="11908"/>
+          <w:tab w:val="left" w:pos="12824"/>
+          <w:tab w:val="left" w:pos="13740"/>
+          <w:tab w:val="left" w:pos="14656"/>
+        </w:tabs>
+        <w:spacing w:after="0" w:line="240" w:lineRule="auto"/>
+        <w:rPr>
+          <w:rFonts w:eastAsia="Times New Roman" w:cs="Courier New"/>
+          <w:color w:val="000000" w:themeColor="text1"/>
           <w:kern w:val="0"/>
           <w:sz w:val="20"/>
           <w:szCs w:val="20"/>
@@ -236,23 +290,41 @@
       </w:pPr>
       <w:r>
         <w:rPr>
-          <w:rFonts w:ascii="Courier New" w:eastAsia="Times New Roman" w:hAnsi="Courier New" w:cs="Courier New"/>
-          <w:color w:val="000000"/>
+          <w:rFonts w:eastAsia="Times New Roman" w:cs="Courier New"/>
+          <w:color w:val="000000" w:themeColor="text1"/>
           <w:kern w:val="0"/>
           <w:sz w:val="20"/>
           <w:szCs w:val="20"/>
           <w14:ligatures w14:val="none"/>
         </w:rPr>
+        <w:br/>
         <w:t xml:space="preserve">- Training F1 Score: 91.00% </w:t>
       </w:r>
     </w:p>
     <w:p>
       <w:pPr>
-        <w:shd w:val="clear" w:color="auto" w:fill="F5F5F5"/>
-        <w:spacing w:line="240" w:lineRule="auto"/>
-        <w:rPr>
-          <w:rFonts w:ascii="Courier New" w:eastAsia="Times New Roman" w:hAnsi="Courier New" w:cs="Courier New"/>
-          <w:color w:val="000000"/>
+        <w:tabs>
+          <w:tab w:val="left" w:pos="916"/>
+          <w:tab w:val="left" w:pos="1832"/>
+          <w:tab w:val="left" w:pos="2748"/>
+          <w:tab w:val="left" w:pos="3664"/>
+          <w:tab w:val="left" w:pos="4580"/>
+          <w:tab w:val="left" w:pos="5496"/>
+          <w:tab w:val="left" w:pos="6412"/>
+          <w:tab w:val="left" w:pos="7328"/>
+          <w:tab w:val="left" w:pos="8244"/>
+          <w:tab w:val="left" w:pos="9160"/>
+          <w:tab w:val="left" w:pos="10076"/>
+          <w:tab w:val="left" w:pos="10992"/>
+          <w:tab w:val="left" w:pos="11908"/>
+          <w:tab w:val="left" w:pos="12824"/>
+          <w:tab w:val="left" w:pos="13740"/>
+          <w:tab w:val="left" w:pos="14656"/>
+        </w:tabs>
+        <w:spacing w:after="0" w:line="240" w:lineRule="auto"/>
+        <w:rPr>
+          <w:rFonts w:eastAsia="Times New Roman" w:cs="Courier New"/>
+          <w:color w:val="000000" w:themeColor="text1"/>
           <w:kern w:val="0"/>
           <w:sz w:val="20"/>
           <w:szCs w:val="20"/>
@@ -261,23 +333,41 @@
       </w:pPr>
       <w:r>
         <w:rPr>
-          <w:rFonts w:ascii="Courier New" w:eastAsia="Times New Roman" w:hAnsi="Courier New" w:cs="Courier New"/>
-          <w:color w:val="000000"/>
+          <w:rFonts w:eastAsia="Times New Roman" w:cs="Courier New"/>
+          <w:color w:val="000000" w:themeColor="text1"/>
           <w:kern w:val="0"/>
           <w:sz w:val="20"/>
           <w:szCs w:val="20"/>
           <w14:ligatures w14:val="none"/>
         </w:rPr>
+        <w:br/>
         <w:t xml:space="preserve">Testing Results (with 95% CI): </w:t>
       </w:r>
     </w:p>
     <w:p>
       <w:pPr>
-        <w:shd w:val="clear" w:color="auto" w:fill="F5F5F5"/>
-        <w:spacing w:line="240" w:lineRule="auto"/>
-        <w:rPr>
-          <w:rFonts w:ascii="Courier New" w:eastAsia="Times New Roman" w:hAnsi="Courier New" w:cs="Courier New"/>
-          <w:color w:val="000000"/>
+        <w:tabs>
+          <w:tab w:val="left" w:pos="916"/>
+          <w:tab w:val="left" w:pos="1832"/>
+          <w:tab w:val="left" w:pos="2748"/>
+          <w:tab w:val="left" w:pos="3664"/>
+          <w:tab w:val="left" w:pos="4580"/>
+          <w:tab w:val="left" w:pos="5496"/>
+          <w:tab w:val="left" w:pos="6412"/>
+          <w:tab w:val="left" w:pos="7328"/>
+          <w:tab w:val="left" w:pos="8244"/>
+          <w:tab w:val="left" w:pos="9160"/>
+          <w:tab w:val="left" w:pos="10076"/>
+          <w:tab w:val="left" w:pos="10992"/>
+          <w:tab w:val="left" w:pos="11908"/>
+          <w:tab w:val="left" w:pos="12824"/>
+          <w:tab w:val="left" w:pos="13740"/>
+          <w:tab w:val="left" w:pos="14656"/>
+        </w:tabs>
+        <w:spacing w:after="0" w:line="240" w:lineRule="auto"/>
+        <w:rPr>
+          <w:rFonts w:eastAsia="Times New Roman" w:cs="Courier New"/>
+          <w:color w:val="000000" w:themeColor="text1"/>
           <w:kern w:val="0"/>
           <w:sz w:val="20"/>
           <w:szCs w:val="20"/>
@@ -286,23 +376,41 @@
       </w:pPr>
       <w:r>
         <w:rPr>
-          <w:rFonts w:ascii="Courier New" w:eastAsia="Times New Roman" w:hAnsi="Courier New" w:cs="Courier New"/>
-          <w:color w:val="000000"/>
+          <w:rFonts w:eastAsia="Times New Roman" w:cs="Courier New"/>
+          <w:color w:val="000000" w:themeColor="text1"/>
           <w:kern w:val="0"/>
           <w:sz w:val="20"/>
           <w:szCs w:val="20"/>
           <w14:ligatures w14:val="none"/>
         </w:rPr>
+        <w:br/>
         <w:t xml:space="preserve">- Testing Accuracy: 85.00% 95% CI: [79.31%, 89.66%] </w:t>
       </w:r>
     </w:p>
     <w:p>
       <w:pPr>
-        <w:shd w:val="clear" w:color="auto" w:fill="F5F5F5"/>
-        <w:spacing w:line="240" w:lineRule="auto"/>
-        <w:rPr>
-          <w:rFonts w:ascii="Courier New" w:eastAsia="Times New Roman" w:hAnsi="Courier New" w:cs="Courier New"/>
-          <w:color w:val="000000"/>
+        <w:tabs>
+          <w:tab w:val="left" w:pos="916"/>
+          <w:tab w:val="left" w:pos="1832"/>
+          <w:tab w:val="left" w:pos="2748"/>
+          <w:tab w:val="left" w:pos="3664"/>
+          <w:tab w:val="left" w:pos="4580"/>
+          <w:tab w:val="left" w:pos="5496"/>
+          <w:tab w:val="left" w:pos="6412"/>
+          <w:tab w:val="left" w:pos="7328"/>
+          <w:tab w:val="left" w:pos="8244"/>
+          <w:tab w:val="left" w:pos="9160"/>
+          <w:tab w:val="left" w:pos="10076"/>
+          <w:tab w:val="left" w:pos="10992"/>
+          <w:tab w:val="left" w:pos="11908"/>
+          <w:tab w:val="left" w:pos="12824"/>
+          <w:tab w:val="left" w:pos="13740"/>
+          <w:tab w:val="left" w:pos="14656"/>
+        </w:tabs>
+        <w:spacing w:after="0" w:line="240" w:lineRule="auto"/>
+        <w:rPr>
+          <w:rFonts w:eastAsia="Times New Roman" w:cs="Courier New"/>
+          <w:color w:val="000000" w:themeColor="text1"/>
           <w:kern w:val="0"/>
           <w:sz w:val="20"/>
           <w:szCs w:val="20"/>
@@ -311,23 +419,41 @@
       </w:pPr>
       <w:r>
         <w:rPr>
-          <w:rFonts w:ascii="Courier New" w:eastAsia="Times New Roman" w:hAnsi="Courier New" w:cs="Courier New"/>
-          <w:color w:val="000000"/>
+          <w:rFonts w:eastAsia="Times New Roman" w:cs="Courier New"/>
+          <w:color w:val="000000" w:themeColor="text1"/>
           <w:kern w:val="0"/>
           <w:sz w:val="20"/>
           <w:szCs w:val="20"/>
           <w14:ligatures w14:val="none"/>
         </w:rPr>
+        <w:br/>
         <w:t xml:space="preserve">- Testing Error: 15.00% 95% CI: [10.34%, 20.69%] </w:t>
       </w:r>
     </w:p>
     <w:p>
       <w:pPr>
-        <w:shd w:val="clear" w:color="auto" w:fill="F5F5F5"/>
-        <w:spacing w:line="240" w:lineRule="auto"/>
-        <w:rPr>
-          <w:rFonts w:ascii="Courier New" w:eastAsia="Times New Roman" w:hAnsi="Courier New" w:cs="Courier New"/>
-          <w:color w:val="000000"/>
+        <w:tabs>
+          <w:tab w:val="left" w:pos="916"/>
+          <w:tab w:val="left" w:pos="1832"/>
+          <w:tab w:val="left" w:pos="2748"/>
+          <w:tab w:val="left" w:pos="3664"/>
+          <w:tab w:val="left" w:pos="4580"/>
+          <w:tab w:val="left" w:pos="5496"/>
+          <w:tab w:val="left" w:pos="6412"/>
+          <w:tab w:val="left" w:pos="7328"/>
+          <w:tab w:val="left" w:pos="8244"/>
+          <w:tab w:val="left" w:pos="9160"/>
+          <w:tab w:val="left" w:pos="10076"/>
+          <w:tab w:val="left" w:pos="10992"/>
+          <w:tab w:val="left" w:pos="11908"/>
+          <w:tab w:val="left" w:pos="12824"/>
+          <w:tab w:val="left" w:pos="13740"/>
+          <w:tab w:val="left" w:pos="14656"/>
+        </w:tabs>
+        <w:spacing w:after="0" w:line="240" w:lineRule="auto"/>
+        <w:rPr>
+          <w:rFonts w:eastAsia="Times New Roman" w:cs="Courier New"/>
+          <w:color w:val="000000" w:themeColor="text1"/>
           <w:kern w:val="0"/>
           <w:sz w:val="20"/>
           <w:szCs w:val="20"/>
@@ -336,13 +462,14 @@
       </w:pPr>
       <w:r>
         <w:rPr>
-          <w:rFonts w:ascii="Courier New" w:eastAsia="Times New Roman" w:hAnsi="Courier New" w:cs="Courier New"/>
-          <w:color w:val="000000"/>
+          <w:rFonts w:eastAsia="Times New Roman" w:cs="Courier New"/>
+          <w:color w:val="000000" w:themeColor="text1"/>
           <w:kern w:val="0"/>
           <w:sz w:val="20"/>
           <w:szCs w:val="20"/>
           <w14:ligatures w14:val="none"/>
         </w:rPr>
+        <w:br/>
         <w:t>- Testing F1 Score: 87.00% 95% CI: [81.03%, 91.38%]</w:t>
       </w:r>
     </w:p>
@@ -853,6 +980,7 @@
           <w:szCs w:val="22"/>
           <w14:ligatures w14:val="none"/>
         </w:rPr>
+        <w:lastRenderedPageBreak/>
         <w:t>Balanced precision/recall through F1 optimization rather than pure accuracy</w:t>
       </w:r>
     </w:p>
@@ -878,7 +1006,6 @@
           <w:kern w:val="0"/>
           <w14:ligatures w14:val="none"/>
         </w:rPr>
-        <w:lastRenderedPageBreak/>
         <w:t>Next Steps</w:t>
       </w:r>
     </w:p>
@@ -1817,6 +1944,7 @@
           <w:szCs w:val="22"/>
           <w14:ligatures w14:val="none"/>
         </w:rPr>
+        <w:lastRenderedPageBreak/>
         <w:t>Training/validation curves (accuracy &amp; F1)</w:t>
       </w:r>
     </w:p>
@@ -1877,7 +2005,6 @@
           <w:szCs w:val="22"/>
           <w14:ligatures w14:val="none"/>
         </w:rPr>
-        <w:lastRenderedPageBreak/>
         <w:t>Hyperparameter importance from tuning process</w:t>
       </w:r>
     </w:p>
@@ -4138,6 +4265,58 @@
       <w:bCs/>
     </w:rPr>
   </w:style>
+  <w:style w:type="paragraph" w:styleId="HTMLPreformatted">
+    <w:name w:val="HTML Preformatted"/>
+    <w:basedOn w:val="Normal"/>
+    <w:link w:val="HTMLPreformattedChar"/>
+    <w:uiPriority w:val="99"/>
+    <w:semiHidden/>
+    <w:unhideWhenUsed/>
+    <w:rsid w:val="00BC2F0F"/>
+    <w:pPr>
+      <w:tabs>
+        <w:tab w:val="left" w:pos="916"/>
+        <w:tab w:val="left" w:pos="1832"/>
+        <w:tab w:val="left" w:pos="2748"/>
+        <w:tab w:val="left" w:pos="3664"/>
+        <w:tab w:val="left" w:pos="4580"/>
+        <w:tab w:val="left" w:pos="5496"/>
+        <w:tab w:val="left" w:pos="6412"/>
+        <w:tab w:val="left" w:pos="7328"/>
+        <w:tab w:val="left" w:pos="8244"/>
+        <w:tab w:val="left" w:pos="9160"/>
+        <w:tab w:val="left" w:pos="10076"/>
+        <w:tab w:val="left" w:pos="10992"/>
+        <w:tab w:val="left" w:pos="11908"/>
+        <w:tab w:val="left" w:pos="12824"/>
+        <w:tab w:val="left" w:pos="13740"/>
+        <w:tab w:val="left" w:pos="14656"/>
+      </w:tabs>
+      <w:spacing w:after="0" w:line="240" w:lineRule="auto"/>
+    </w:pPr>
+    <w:rPr>
+      <w:rFonts w:ascii="Courier New" w:eastAsia="Times New Roman" w:hAnsi="Courier New" w:cs="Courier New"/>
+      <w:kern w:val="0"/>
+      <w:sz w:val="20"/>
+      <w:szCs w:val="20"/>
+      <w14:ligatures w14:val="none"/>
+    </w:rPr>
+  </w:style>
+  <w:style w:type="character" w:customStyle="1" w:styleId="HTMLPreformattedChar">
+    <w:name w:val="HTML Preformatted Char"/>
+    <w:basedOn w:val="DefaultParagraphFont"/>
+    <w:link w:val="HTMLPreformatted"/>
+    <w:uiPriority w:val="99"/>
+    <w:semiHidden/>
+    <w:rsid w:val="00BC2F0F"/>
+    <w:rPr>
+      <w:rFonts w:ascii="Courier New" w:eastAsia="Times New Roman" w:hAnsi="Courier New" w:cs="Courier New"/>
+      <w:kern w:val="0"/>
+      <w:sz w:val="20"/>
+      <w:szCs w:val="20"/>
+      <w14:ligatures w14:val="none"/>
+    </w:rPr>
+  </w:style>
 </w:styles>
 </file>
 

</xml_diff>